<commit_message>
- Created a demo project for an ASP.NET Core SIF Consumer. - Updated documentation.
</commit_message>
<xml_diff>
--- a/Documentation/Developer Guides/SIF Framework Setup Guide.docx
+++ b/Documentation/Developer Guides/SIF Framework Setup Guide.docx
@@ -7,56 +7,108 @@
         <w:pStyle w:val="DocumentTitleBlock"/>
         <w:spacing w:before="720"/>
       </w:pPr>
-      <w:fldSimple w:instr=" DOCPROPERTY &quot;SystemTitle&quot; ">
+      <w:r>
+        <w:fldChar w:fldCharType="begin"/>
+      </w:r>
+      <w:r>
+        <w:instrText xml:space="preserve"> DOCPROPERTY "SystemTitle" </w:instrText>
+      </w:r>
+      <w:r>
+        <w:fldChar w:fldCharType="separate"/>
+      </w:r>
+      <w:r>
+        <w:t>SIF Framework</w:t>
+      </w:r>
+      <w:r>
+        <w:fldChar w:fldCharType="end"/>
+      </w:r>
+      <w:r>
+        <w:t xml:space="preserve"> (.NET)</w:t>
+      </w:r>
+    </w:p>
+    <w:p>
+      <w:pPr>
+        <w:pStyle w:val="DocumentTitleBlock"/>
+      </w:pPr>
+      <w:r>
+        <w:t>V</w:t>
+      </w:r>
+      <w:r>
+        <w:t xml:space="preserve">ersion </w:t>
+      </w:r>
+      <w:fldSimple w:instr=" DOCPROPERTY &quot;SystemVersion&quot; ">
         <w:r>
-          <w:t>SIF Framework</w:t>
+          <w:t>6.0.0</w:t>
         </w:r>
       </w:fldSimple>
-      <w:r>
-        <w:t xml:space="preserve"> (.NET)</w:t>
-      </w:r>
     </w:p>
     <w:p>
       <w:pPr>
         <w:pStyle w:val="DocumentTitleBlock"/>
       </w:pPr>
-      <w:r>
-        <w:t>V</w:t>
-      </w:r>
-      <w:r>
-        <w:t xml:space="preserve">ersion </w:t>
-      </w:r>
-      <w:r>
-        <w:fldChar w:fldCharType="begin"/>
-      </w:r>
-      <w:r>
-        <w:instrText xml:space="preserve"> DOCPROPERTY "SystemVersion" </w:instrText>
-      </w:r>
-      <w:r>
-        <w:fldChar w:fldCharType="separate"/>
-      </w:r>
-      <w:r>
-        <w:t>6.0.0</w:t>
-      </w:r>
-      <w:r>
-        <w:fldChar w:fldCharType="end"/>
-      </w:r>
+      <w:fldSimple w:instr=" DOCPROPERTY &quot;Title&quot; ">
+        <w:r>
+          <w:t>Setup Guide</w:t>
+        </w:r>
+      </w:fldSimple>
     </w:p>
     <w:p>
       <w:pPr>
-        <w:pStyle w:val="DocumentTitleBlock"/>
-      </w:pPr>
+        <w:pStyle w:val="DocumentAdminBlock"/>
+        <w:spacing w:before="3120"/>
+      </w:pPr>
+      <w:r>
+        <w:rPr>
+          <w:rStyle w:val="Strong"/>
+          <w:bCs/>
+        </w:rPr>
+        <w:t>Author</w:t>
+      </w:r>
+      <w:r>
+        <w:rPr>
+          <w:rStyle w:val="Strong"/>
+          <w:bCs/>
+        </w:rPr>
+        <w:t>:</w:t>
+      </w:r>
+      <w:r>
+        <w:t xml:space="preserve"> </w:t>
+      </w:r>
       <w:r>
         <w:fldChar w:fldCharType="begin"/>
       </w:r>
       <w:r>
-        <w:instrText xml:space="preserve"> DOCPROPERTY "Title" </w:instrText>
+        <w:instrText xml:space="preserve"> DOCPROPERTY "Author" </w:instrText>
       </w:r>
       <w:r>
         <w:fldChar w:fldCharType="separate"/>
       </w:r>
       <w:r>
-        <w:t>Setup Guide</w:t>
+        <w:t>Rafidzal Rafiq</w:t>
+      </w:r>
+      <w:r>
+        <w:fldChar w:fldCharType="end"/>
+      </w:r>
+      <w:r>
+        <w:t xml:space="preserve">, </w:t>
+      </w:r>
+      <w:r>
+        <w:fldChar w:fldCharType="begin"/>
+      </w:r>
+      <w:r>
+        <w:instrText xml:space="preserve"> DOCPROPERTY "</w:instrText>
+      </w:r>
+      <w:r>
+        <w:instrText>AuthorRole</w:instrText>
+      </w:r>
+      <w:r>
+        <w:instrText xml:space="preserve">" </w:instrText>
+      </w:r>
+      <w:r>
+        <w:fldChar w:fldCharType="separate"/>
+      </w:r>
+      <w:r>
+        <w:t>SIF Solutions Architect</w:t>
       </w:r>
       <w:r>
         <w:fldChar w:fldCharType="end"/>
@@ -65,244 +117,172 @@
     <w:p>
       <w:pPr>
         <w:pStyle w:val="DocumentAdminBlock"/>
-        <w:spacing w:before="3120"/>
       </w:pPr>
       <w:r>
         <w:rPr>
           <w:rStyle w:val="Strong"/>
           <w:bCs/>
         </w:rPr>
-        <w:t>Author</w:t>
-      </w:r>
+        <w:t>Revision:</w:t>
+      </w:r>
+      <w:r>
+        <w:t xml:space="preserve"> </w:t>
+      </w:r>
+      <w:r>
+        <w:fldChar w:fldCharType="begin"/>
+      </w:r>
+      <w:r>
+        <w:instrText xml:space="preserve"> DOCPROPERTY "Revision"</w:instrText>
+      </w:r>
+      <w:r>
+        <w:instrText xml:space="preserve"> \# "0.0"</w:instrText>
+      </w:r>
+      <w:r>
+        <w:instrText xml:space="preserve"> </w:instrText>
+      </w:r>
+      <w:r>
+        <w:fldChar w:fldCharType="separate"/>
+      </w:r>
+      <w:r>
+        <w:t>2.0</w:t>
+      </w:r>
+      <w:r>
+        <w:fldChar w:fldCharType="end"/>
+      </w:r>
+      <w:r>
+        <w:fldChar w:fldCharType="begin"/>
+      </w:r>
+      <w:r>
+        <w:instrText xml:space="preserve"> </w:instrText>
+      </w:r>
+      <w:r>
+        <w:instrText>I</w:instrText>
+      </w:r>
+      <w:r>
+        <w:instrText xml:space="preserve">F </w:instrText>
+      </w:r>
+      <w:fldSimple w:instr=" DOCPROPERTY &quot;Status&quot; ">
+        <w:r>
+          <w:instrText>final</w:instrText>
+        </w:r>
+      </w:fldSimple>
+      <w:r>
+        <w:instrText xml:space="preserve"> = "draft" " (</w:instrText>
+      </w:r>
+      <w:r>
+        <w:fldChar w:fldCharType="begin"/>
+      </w:r>
+      <w:r>
+        <w:instrText xml:space="preserve"> </w:instrText>
+      </w:r>
+      <w:r>
+        <w:rPr>
+          <w:rStyle w:val="Emphasis"/>
+          <w:iCs/>
+        </w:rPr>
+        <w:instrText>D</w:instrText>
+      </w:r>
+      <w:r>
+        <w:instrText>OCPROPERTY "Status" \* CHARFORMAT</w:instrText>
+      </w:r>
+      <w:r>
+        <w:fldChar w:fldCharType="separate"/>
+      </w:r>
+      <w:r>
+        <w:rPr>
+          <w:rStyle w:val="Emphasis"/>
+          <w:iCs/>
+        </w:rPr>
+        <w:instrText>draft</w:instrText>
+      </w:r>
+      <w:r>
+        <w:fldChar w:fldCharType="end"/>
+      </w:r>
+      <w:r>
+        <w:instrText xml:space="preserve">)" </w:instrText>
+      </w:r>
+      <w:r>
+        <w:fldChar w:fldCharType="end"/>
+      </w:r>
+    </w:p>
+    <w:p>
+      <w:pPr>
+        <w:pStyle w:val="DocumentAdminBlock"/>
+      </w:pPr>
       <w:r>
         <w:rPr>
           <w:rStyle w:val="Strong"/>
           <w:bCs/>
         </w:rPr>
+        <w:t>Publi</w:t>
+      </w:r>
+      <w:r>
+        <w:rPr>
+          <w:rStyle w:val="Strong"/>
+          <w:bCs/>
+        </w:rPr>
+        <w:t>shed</w:t>
+      </w:r>
+      <w:r>
+        <w:rPr>
+          <w:rStyle w:val="Strong"/>
+          <w:bCs/>
+        </w:rPr>
         <w:t>:</w:t>
       </w:r>
       <w:r>
         <w:t xml:space="preserve"> </w:t>
       </w:r>
-      <w:fldSimple w:instr=" DOCPROPERTY &quot;Author&quot; ">
+      <w:r>
+        <w:fldChar w:fldCharType="begin"/>
+      </w:r>
+      <w:r>
+        <w:instrText xml:space="preserve"> DOCPROPERTY "RevisionDate" \@ "MMM YYYY" </w:instrText>
+      </w:r>
+      <w:r>
+        <w:fldChar w:fldCharType="separate"/>
+      </w:r>
+      <w:r>
+        <w:t>May 2022</w:t>
+      </w:r>
+      <w:r>
+        <w:fldChar w:fldCharType="end"/>
+      </w:r>
+    </w:p>
+    <w:p>
+      <w:pPr>
+        <w:pStyle w:val="PrePostbody1"/>
+        <w:spacing w:before="1200"/>
+      </w:pPr>
+      <w:r>
+        <w:t xml:space="preserve">Copyright © </w:t>
+      </w:r>
+      <w:r>
+        <w:fldChar w:fldCharType="begin"/>
+      </w:r>
+      <w:r>
+        <w:instrText xml:space="preserve"> DATE \@ "yyyy" </w:instrText>
+      </w:r>
+      <w:r>
+        <w:fldChar w:fldCharType="separate"/>
+      </w:r>
+      <w:r>
+        <w:rPr>
+          <w:noProof/>
+        </w:rPr>
+        <w:t>2022</w:t>
+      </w:r>
+      <w:r>
+        <w:fldChar w:fldCharType="end"/>
+      </w:r>
+      <w:r>
+        <w:t xml:space="preserve">, </w:t>
+      </w:r>
+      <w:fldSimple w:instr=" DOCPROPERTY &quot;Company&quot; ">
         <w:r>
-          <w:t>Rafidzal Rafiq</w:t>
+          <w:t>Systemic Pty Ltd</w:t>
         </w:r>
       </w:fldSimple>
-      <w:r>
-        <w:t xml:space="preserve">, </w:t>
-      </w:r>
-      <w:r>
-        <w:fldChar w:fldCharType="begin"/>
-      </w:r>
-      <w:r>
-        <w:instrText xml:space="preserve"> DOCPROPERTY "</w:instrText>
-      </w:r>
-      <w:r>
-        <w:instrText>AuthorRole</w:instrText>
-      </w:r>
-      <w:r>
-        <w:instrText xml:space="preserve">" </w:instrText>
-      </w:r>
-      <w:r>
-        <w:fldChar w:fldCharType="separate"/>
-      </w:r>
-      <w:r>
-        <w:t>SIF Solutions Architect</w:t>
-      </w:r>
-      <w:r>
-        <w:fldChar w:fldCharType="end"/>
-      </w:r>
-    </w:p>
-    <w:p>
-      <w:pPr>
-        <w:pStyle w:val="DocumentAdminBlock"/>
-      </w:pPr>
-      <w:r>
-        <w:rPr>
-          <w:rStyle w:val="Strong"/>
-          <w:bCs/>
-        </w:rPr>
-        <w:t>Revision:</w:t>
-      </w:r>
-      <w:r>
-        <w:t xml:space="preserve"> </w:t>
-      </w:r>
-      <w:r>
-        <w:fldChar w:fldCharType="begin"/>
-      </w:r>
-      <w:r>
-        <w:instrText xml:space="preserve"> DOCPROPERTY "Revision"</w:instrText>
-      </w:r>
-      <w:r>
-        <w:instrText xml:space="preserve"> \# "0.0"</w:instrText>
-      </w:r>
-      <w:r>
-        <w:instrText xml:space="preserve"> </w:instrText>
-      </w:r>
-      <w:r>
-        <w:fldChar w:fldCharType="separate"/>
-      </w:r>
-      <w:r>
-        <w:t>1.2</w:t>
-      </w:r>
-      <w:r>
-        <w:fldChar w:fldCharType="end"/>
-      </w:r>
-      <w:r>
-        <w:fldChar w:fldCharType="begin"/>
-      </w:r>
-      <w:r>
-        <w:instrText xml:space="preserve"> </w:instrText>
-      </w:r>
-      <w:r>
-        <w:instrText>I</w:instrText>
-      </w:r>
-      <w:r>
-        <w:instrText xml:space="preserve">F </w:instrText>
-      </w:r>
-      <w:r>
-        <w:fldChar w:fldCharType="begin"/>
-      </w:r>
-      <w:r>
-        <w:instrText xml:space="preserve"> DOCPROPERTY "Status" </w:instrText>
-      </w:r>
-      <w:r>
-        <w:fldChar w:fldCharType="separate"/>
-      </w:r>
-      <w:r>
-        <w:instrText>final</w:instrText>
-      </w:r>
-      <w:r>
-        <w:fldChar w:fldCharType="end"/>
-      </w:r>
-      <w:r>
-        <w:instrText xml:space="preserve"> = "draft" " (</w:instrText>
-      </w:r>
-      <w:r>
-        <w:fldChar w:fldCharType="begin"/>
-      </w:r>
-      <w:r>
-        <w:instrText xml:space="preserve"> </w:instrText>
-      </w:r>
-      <w:r>
-        <w:rPr>
-          <w:rStyle w:val="Emphasis"/>
-          <w:iCs/>
-        </w:rPr>
-        <w:instrText>D</w:instrText>
-      </w:r>
-      <w:r>
-        <w:instrText>OCPROPERTY "Status" \* CHARFORMAT</w:instrText>
-      </w:r>
-      <w:r>
-        <w:fldChar w:fldCharType="separate"/>
-      </w:r>
-      <w:r>
-        <w:rPr>
-          <w:rStyle w:val="Emphasis"/>
-          <w:iCs/>
-        </w:rPr>
-        <w:instrText>draft</w:instrText>
-      </w:r>
-      <w:r>
-        <w:fldChar w:fldCharType="end"/>
-      </w:r>
-      <w:r>
-        <w:instrText xml:space="preserve">)" </w:instrText>
-      </w:r>
-      <w:r>
-        <w:fldChar w:fldCharType="end"/>
-      </w:r>
-    </w:p>
-    <w:p>
-      <w:pPr>
-        <w:pStyle w:val="DocumentAdminBlock"/>
-      </w:pPr>
-      <w:r>
-        <w:rPr>
-          <w:rStyle w:val="Strong"/>
-          <w:bCs/>
-        </w:rPr>
-        <w:t>Publi</w:t>
-      </w:r>
-      <w:r>
-        <w:rPr>
-          <w:rStyle w:val="Strong"/>
-          <w:bCs/>
-        </w:rPr>
-        <w:t>shed</w:t>
-      </w:r>
-      <w:r>
-        <w:rPr>
-          <w:rStyle w:val="Strong"/>
-          <w:bCs/>
-        </w:rPr>
-        <w:t>:</w:t>
-      </w:r>
-      <w:r>
-        <w:t xml:space="preserve"> </w:t>
-      </w:r>
-      <w:r>
-        <w:fldChar w:fldCharType="begin"/>
-      </w:r>
-      <w:r>
-        <w:instrText xml:space="preserve"> DOCPROPERTY "RevisionDate" \@ "MMM YYYY" </w:instrText>
-      </w:r>
-      <w:r>
-        <w:fldChar w:fldCharType="separate"/>
-      </w:r>
-      <w:r>
-        <w:t>May 2022</w:t>
-      </w:r>
-      <w:r>
-        <w:fldChar w:fldCharType="end"/>
-      </w:r>
-    </w:p>
-    <w:p>
-      <w:pPr>
-        <w:pStyle w:val="PrePostbody1"/>
-        <w:spacing w:before="1200"/>
-      </w:pPr>
-      <w:r>
-        <w:t xml:space="preserve">Copyright © </w:t>
-      </w:r>
-      <w:r>
-        <w:fldChar w:fldCharType="begin"/>
-      </w:r>
-      <w:r>
-        <w:instrText xml:space="preserve"> DATE \@ "yyyy" </w:instrText>
-      </w:r>
-      <w:r>
-        <w:fldChar w:fldCharType="separate"/>
-      </w:r>
-      <w:r>
-        <w:rPr>
-          <w:noProof/>
-        </w:rPr>
-        <w:t>2022</w:t>
-      </w:r>
-      <w:r>
-        <w:fldChar w:fldCharType="end"/>
-      </w:r>
-      <w:r>
-        <w:t xml:space="preserve">, </w:t>
-      </w:r>
-      <w:r>
-        <w:fldChar w:fldCharType="begin"/>
-      </w:r>
-      <w:r>
-        <w:instrText xml:space="preserve"> DOCPROPERTY "Company" </w:instrText>
-      </w:r>
-      <w:r>
-        <w:fldChar w:fldCharType="separate"/>
-      </w:r>
-      <w:r>
-        <w:t>Systemic Pty Ltd</w:t>
-      </w:r>
-      <w:r>
-        <w:fldChar w:fldCharType="end"/>
-      </w:r>
     </w:p>
     <w:p>
       <w:pPr>
@@ -1200,16 +1180,24 @@
         </w:rPr>
         <w:t>Scripts\BAT\Demo execution\</w:t>
       </w:r>
+      <w:proofErr w:type="spellStart"/>
       <w:r>
         <w:rPr>
           <w:i/>
         </w:rPr>
-        <w:t>AspNetCore\</w:t>
-      </w:r>
+        <w:t>AspNetCore</w:t>
+      </w:r>
+      <w:proofErr w:type="spellEnd"/>
       <w:r>
         <w:rPr>
           <w:i/>
         </w:rPr>
+        <w:t>\</w:t>
+      </w:r>
+      <w:r>
+        <w:rPr>
+          <w:i/>
+        </w:rPr>
         <w:t>DemoSetup.bat</w:t>
       </w:r>
       <w:r>
@@ -1219,13 +1207,23 @@
         <w:t>runs</w:t>
       </w:r>
       <w:r>
-        <w:t xml:space="preserve"> the Sif.Framework.Demo</w:t>
+        <w:t xml:space="preserve"> the </w:t>
+      </w:r>
+      <w:proofErr w:type="spellStart"/>
+      <w:proofErr w:type="gramStart"/>
+      <w:r>
+        <w:t>Sif.Framework.Demo</w:t>
       </w:r>
       <w:r>
         <w:t>.AspNetCore</w:t>
       </w:r>
-      <w:r>
-        <w:t xml:space="preserve">.Setup </w:t>
+      <w:proofErr w:type="gramEnd"/>
+      <w:r>
+        <w:t>.Setup</w:t>
+      </w:r>
+      <w:proofErr w:type="spellEnd"/>
+      <w:r>
+        <w:t xml:space="preserve"> </w:t>
       </w:r>
       <w:r>
         <w:t>P</w:t>
@@ -1324,10 +1322,26 @@
         <w:t>e.g.,</w:t>
       </w:r>
       <w:r>
-        <w:t xml:space="preserve"> ap</w:t>
-      </w:r>
-      <w:r>
-        <w:t>plicationKey, sharedSecret) ha</w:t>
+        <w:t xml:space="preserve"> </w:t>
+      </w:r>
+      <w:proofErr w:type="spellStart"/>
+      <w:r>
+        <w:t>ap</w:t>
+      </w:r>
+      <w:r>
+        <w:t>plicationKey</w:t>
+      </w:r>
+      <w:proofErr w:type="spellEnd"/>
+      <w:r>
+        <w:t xml:space="preserve">, </w:t>
+      </w:r>
+      <w:proofErr w:type="spellStart"/>
+      <w:r>
+        <w:t>sharedSecret</w:t>
+      </w:r>
+      <w:proofErr w:type="spellEnd"/>
+      <w:r>
+        <w:t>) ha</w:t>
       </w:r>
       <w:r>
         <w:t>s</w:t>
@@ -1444,10 +1458,7 @@
         <w:t xml:space="preserve"> the</w:t>
       </w:r>
       <w:r>
-        <w:t xml:space="preserve"> </w:t>
-      </w:r>
-      <w:r>
-        <w:t>Sif3Framework</w:t>
+        <w:t xml:space="preserve"> Sif3Framework</w:t>
       </w:r>
       <w:r>
         <w:t xml:space="preserve"> Visual Studio</w:t>
@@ -1455,9 +1466,13 @@
       <w:r>
         <w:t xml:space="preserve"> instance, ensure that the </w:t>
       </w:r>
+      <w:proofErr w:type="spellStart"/>
+      <w:proofErr w:type="gramStart"/>
       <w:r>
         <w:t>Sif.Framework.AspNetCore.EnvironmentProvider</w:t>
       </w:r>
+      <w:proofErr w:type="spellEnd"/>
+      <w:proofErr w:type="gramEnd"/>
       <w:r>
         <w:t xml:space="preserve"> </w:t>
       </w:r>
@@ -1574,9 +1589,11 @@
       <w:r>
         <w:t xml:space="preserve"> (as specified in </w:t>
       </w:r>
+      <w:proofErr w:type="spellStart"/>
       <w:r>
         <w:t>launchSettings.json</w:t>
       </w:r>
+      <w:proofErr w:type="spellEnd"/>
       <w:r>
         <w:t xml:space="preserve">). This port is referenced in the Environment </w:t>
       </w:r>
@@ -1615,17 +1632,18 @@
         <w:ind w:left="0"/>
       </w:pPr>
       <w:r>
-        <w:t>In the Sif3Framework</w:t>
-      </w:r>
-      <w:r>
-        <w:t>Demo</w:t>
-      </w:r>
-      <w:r>
-        <w:t xml:space="preserve"> Visual Studio instance, ensure that the </w:t>
-      </w:r>
-      <w:r>
-        <w:t>Sif.Framework.Demo.AspNetCore.Provider</w:t>
-      </w:r>
+        <w:t xml:space="preserve">In the Sif3FrameworkDemo Visual Studio instance, ensure that the </w:t>
+      </w:r>
+      <w:proofErr w:type="spellStart"/>
+      <w:proofErr w:type="gramStart"/>
+      <w:r>
+        <w:t>Sif.Framework.Demo.AspNetCore</w:t>
+      </w:r>
+      <w:proofErr w:type="gramEnd"/>
+      <w:r>
+        <w:t>.Provider</w:t>
+      </w:r>
+      <w:proofErr w:type="spellEnd"/>
       <w:r>
         <w:t xml:space="preserve"> Project is set as the single start-up project and run it. If successful, a web browser page will open as follows.</w:t>
       </w:r>
@@ -1694,19 +1712,7 @@
         <w:pStyle w:val="Caption"/>
       </w:pPr>
       <w:r>
-        <w:t xml:space="preserve">Figure </w:t>
-      </w:r>
-      <w:r>
-        <w:t>3</w:t>
-      </w:r>
-      <w:r>
-        <w:t xml:space="preserve">: Successful </w:t>
-      </w:r>
-      <w:r>
-        <w:t>demo student</w:t>
-      </w:r>
-      <w:r>
-        <w:t xml:space="preserve"> Provider start up.</w:t>
+        <w:t>Figure 3: Successful demo student Provider start up.</w:t>
       </w:r>
     </w:p>
     <w:p>
@@ -1715,22 +1721,21 @@
         <w:ind w:left="0"/>
       </w:pPr>
       <w:r>
-        <w:t xml:space="preserve">The </w:t>
-      </w:r>
-      <w:r>
-        <w:t>demo</w:t>
+        <w:t>The demo</w:t>
       </w:r>
       <w:r>
         <w:t xml:space="preserve"> student</w:t>
       </w:r>
       <w:r>
-        <w:t xml:space="preserve"> Provider project has been configured to run on port </w:t>
-      </w:r>
-      <w:r>
-        <w:t>7207</w:t>
-      </w:r>
-      <w:r>
-        <w:t xml:space="preserve"> for HTTPS (as specified in launchSettings.json). This port is referenced in the Environment definition configured </w:t>
+        <w:t xml:space="preserve"> Provider project has been configured to run on port 7207 for HTTPS (as specified in </w:t>
+      </w:r>
+      <w:proofErr w:type="spellStart"/>
+      <w:r>
+        <w:t>launchSettings.json</w:t>
+      </w:r>
+      <w:proofErr w:type="spellEnd"/>
+      <w:r>
+        <w:t xml:space="preserve">). This port is referenced in the Environment definition configured </w:t>
       </w:r>
       <w:r>
         <w:t>from section 3.2 Create an Environment</w:t>
@@ -1812,16 +1817,34 @@
         <w:t>student</w:t>
       </w:r>
       <w:r>
-        <w:t xml:space="preserve"> Consumer. This script runs the Sif.Framework.Demo.</w:t>
+        <w:t xml:space="preserve"> Consumer. This script runs the </w:t>
+      </w:r>
+      <w:proofErr w:type="spellStart"/>
+      <w:proofErr w:type="gramStart"/>
+      <w:r>
+        <w:t>Sif.Framework.Demo.</w:t>
       </w:r>
       <w:r>
         <w:t>Au</w:t>
       </w:r>
-      <w:r>
-        <w:t>.Consumer Project of the Sif3FrameworkDemo Solution.</w:t>
-      </w:r>
-      <w:r>
-        <w:t xml:space="preserve"> The ConsumerApp console application is configured as the start-up object of this project.</w:t>
+      <w:proofErr w:type="gramEnd"/>
+      <w:r>
+        <w:t>.Consumer</w:t>
+      </w:r>
+      <w:proofErr w:type="spellEnd"/>
+      <w:r>
+        <w:t xml:space="preserve"> Project of the Sif3FrameworkDemo Solution.</w:t>
+      </w:r>
+      <w:r>
+        <w:t xml:space="preserve"> The </w:t>
+      </w:r>
+      <w:proofErr w:type="spellStart"/>
+      <w:r>
+        <w:t>ConsumerApp</w:t>
+      </w:r>
+      <w:proofErr w:type="spellEnd"/>
+      <w:r>
+        <w:t xml:space="preserve"> console application is configured as the start-up object of this project.</w:t>
       </w:r>
     </w:p>
     <w:p>
@@ -2045,19 +2068,7 @@
         <w:pStyle w:val="Caption"/>
       </w:pPr>
       <w:r>
-        <w:t xml:space="preserve">Figure </w:t>
-      </w:r>
-      <w:r>
-        <w:t>4</w:t>
-      </w:r>
-      <w:r>
-        <w:t xml:space="preserve">: </w:t>
-      </w:r>
-      <w:r>
-        <w:t>Direct Environment architecture</w:t>
-      </w:r>
-      <w:r>
-        <w:t>.</w:t>
+        <w:t>Figure 4: Direct Environment architecture.</w:t>
       </w:r>
     </w:p>
     <w:p>
@@ -2113,21 +2124,11 @@
     <w:r>
       <w:instrText xml:space="preserve"> QUOTE "Revision: " </w:instrText>
     </w:r>
-    <w:r>
-      <w:fldChar w:fldCharType="begin"/>
-    </w:r>
-    <w:r>
-      <w:instrText xml:space="preserve"> DOCPROPERTY "Revision" </w:instrText>
-    </w:r>
-    <w:r>
-      <w:fldChar w:fldCharType="separate"/>
-    </w:r>
-    <w:r>
-      <w:instrText>1.2</w:instrText>
-    </w:r>
-    <w:r>
-      <w:fldChar w:fldCharType="end"/>
-    </w:r>
+    <w:fldSimple w:instr=" DOCPROPERTY &quot;Revision&quot; ">
+      <w:r>
+        <w:instrText>2.0</w:instrText>
+      </w:r>
+    </w:fldSimple>
     <w:r>
       <w:fldChar w:fldCharType="begin"/>
     </w:r>
@@ -2140,21 +2141,11 @@
     <w:r>
       <w:instrText xml:space="preserve">F </w:instrText>
     </w:r>
-    <w:r>
-      <w:fldChar w:fldCharType="begin"/>
-    </w:r>
-    <w:r>
-      <w:instrText xml:space="preserve"> DOCPROPERTY "Status" </w:instrText>
-    </w:r>
-    <w:r>
-      <w:fldChar w:fldCharType="separate"/>
-    </w:r>
-    <w:r>
-      <w:instrText>final</w:instrText>
-    </w:r>
-    <w:r>
-      <w:fldChar w:fldCharType="end"/>
-    </w:r>
+    <w:fldSimple w:instr=" DOCPROPERTY &quot;Status&quot; ">
+      <w:r>
+        <w:instrText>final</w:instrText>
+      </w:r>
+    </w:fldSimple>
     <w:r>
       <w:instrText xml:space="preserve"> = "draft" " (</w:instrText>
     </w:r>
@@ -2200,7 +2191,7 @@
       <w:fldChar w:fldCharType="separate"/>
     </w:r>
     <w:r>
-      <w:t>Revision: 1.2</w:t>
+      <w:t>Revision: 2.0</w:t>
     </w:r>
     <w:r>
       <w:fldChar w:fldCharType="end"/>
@@ -2211,39 +2202,19 @@
     <w:r>
       <w:tab/>
     </w:r>
-    <w:r>
-      <w:fldChar w:fldCharType="begin"/>
-    </w:r>
-    <w:r>
-      <w:instrText xml:space="preserve"> DOCPROPERTY "Title" </w:instrText>
-    </w:r>
-    <w:r>
-      <w:fldChar w:fldCharType="separate"/>
-    </w:r>
-    <w:r>
-      <w:t>Setup Guide</w:t>
-    </w:r>
-    <w:r>
-      <w:fldChar w:fldCharType="end"/>
-    </w:r>
+    <w:fldSimple w:instr=" DOCPROPERTY &quot;Title&quot; ">
+      <w:r>
+        <w:t>Setup Guide</w:t>
+      </w:r>
+    </w:fldSimple>
     <w:r>
       <w:t xml:space="preserve"> (</w:t>
     </w:r>
-    <w:r>
-      <w:fldChar w:fldCharType="begin"/>
-    </w:r>
-    <w:r>
-      <w:instrText xml:space="preserve"> DOCPROPERTY "SystemAbbreviation" </w:instrText>
-    </w:r>
-    <w:r>
-      <w:fldChar w:fldCharType="separate"/>
-    </w:r>
-    <w:r>
-      <w:t>SIF-TEX-AU</w:t>
-    </w:r>
-    <w:r>
-      <w:fldChar w:fldCharType="end"/>
-    </w:r>
+    <w:fldSimple w:instr=" DOCPROPERTY &quot;SystemAbbreviation&quot; ">
+      <w:r>
+        <w:t>SIF-SUG-AU</w:t>
+      </w:r>
+    </w:fldSimple>
     <w:r>
       <w:t>)</w:t>
     </w:r>
@@ -2274,21 +2245,11 @@
       <w:tab/>
       <w:t xml:space="preserve">Version </w:t>
     </w:r>
-    <w:r>
-      <w:fldChar w:fldCharType="begin"/>
-    </w:r>
-    <w:r>
-      <w:instrText xml:space="preserve"> DOCPROPERTY "SystemVersion" </w:instrText>
-    </w:r>
-    <w:r>
-      <w:fldChar w:fldCharType="separate"/>
-    </w:r>
-    <w:r>
-      <w:t>6.0.0</w:t>
-    </w:r>
-    <w:r>
-      <w:fldChar w:fldCharType="end"/>
-    </w:r>
+    <w:fldSimple w:instr=" DOCPROPERTY &quot;SystemVersion&quot; ">
+      <w:r>
+        <w:t>6.0.0</w:t>
+      </w:r>
+    </w:fldSimple>
   </w:p>
   <w:p>
     <w:pPr>
@@ -2319,27 +2280,14 @@
     <w:r>
       <w:t xml:space="preserve"> of </w:t>
     </w:r>
-    <w:r>
-      <w:fldChar w:fldCharType="begin"/>
-    </w:r>
-    <w:r>
-      <w:instrText xml:space="preserve"> NUMPAGES </w:instrText>
-    </w:r>
-    <w:r>
-      <w:fldChar w:fldCharType="separate"/>
-    </w:r>
-    <w:r>
-      <w:rPr>
-        <w:noProof/>
-      </w:rPr>
-      <w:t>4</w:t>
-    </w:r>
-    <w:r>
-      <w:rPr>
-        <w:noProof/>
-      </w:rPr>
-      <w:fldChar w:fldCharType="end"/>
-    </w:r>
+    <w:fldSimple w:instr=" NUMPAGES ">
+      <w:r>
+        <w:rPr>
+          <w:noProof/>
+        </w:rPr>
+        <w:t>4</w:t>
+      </w:r>
+    </w:fldSimple>
     <w:r>
       <w:rPr>
         <w:noProof/>
@@ -2408,7 +2356,7 @@
         </mc:Choice>
         <mc:Fallback>
           <w:pict>
-            <v:line w14:anchorId="7437F604" id="Line 101" o:spid="_x0000_s1026" style="position:absolute;z-index:251664384;visibility:visible;mso-wrap-style:square;mso-width-percent:0;mso-height-percent:0;mso-wrap-distance-left:9pt;mso-wrap-distance-top:0;mso-wrap-distance-right:9pt;mso-wrap-distance-bottom:0;mso-position-horizontal:absolute;mso-position-horizontal-relative:page;mso-position-vertical:absolute;mso-position-vertical-relative:page;mso-width-percent:0;mso-height-percent:0;mso-width-relative:page;mso-height-relative:page" from="56.7pt,785.3pt" to="524.4pt,785.3pt" o:gfxdata="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" o:allowincell="f" o:allowoverlap="f" strokeweight=".5pt">
+            <v:line w14:anchorId="35D2049B" id="Line 101" o:spid="_x0000_s1026" style="position:absolute;z-index:251664384;visibility:visible;mso-wrap-style:square;mso-width-percent:0;mso-height-percent:0;mso-wrap-distance-left:9pt;mso-wrap-distance-top:0;mso-wrap-distance-right:9pt;mso-wrap-distance-bottom:0;mso-position-horizontal:absolute;mso-position-horizontal-relative:page;mso-position-vertical:absolute;mso-position-vertical-relative:page;mso-width-percent:0;mso-height-percent:0;mso-width-relative:page;mso-height-relative:page" from="56.7pt,785.3pt" to="524.4pt,785.3pt" o:gfxdata="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" o:allowincell="f" o:allowoverlap="f" strokeweight=".5pt">
               <w10:wrap anchorx="page" anchory="page"/>
               <w10:anchorlock/>
             </v:line>
@@ -2429,39 +2377,19 @@
         <w:tab w:val="left" w:pos="3383"/>
       </w:tabs>
     </w:pPr>
-    <w:r>
-      <w:fldChar w:fldCharType="begin"/>
-    </w:r>
-    <w:r>
-      <w:instrText xml:space="preserve"> DOCPROPERTY "SystemAbbreviation" </w:instrText>
-    </w:r>
-    <w:r>
-      <w:fldChar w:fldCharType="separate"/>
-    </w:r>
-    <w:r>
-      <w:t>SIF-TEX-AU</w:t>
-    </w:r>
-    <w:r>
-      <w:fldChar w:fldCharType="end"/>
-    </w:r>
+    <w:fldSimple w:instr=" DOCPROPERTY &quot;SystemAbbreviation&quot; ">
+      <w:r>
+        <w:t>SIF-SUG-AU</w:t>
+      </w:r>
+    </w:fldSimple>
     <w:r>
       <w:t xml:space="preserve"> Version </w:t>
     </w:r>
-    <w:r>
-      <w:fldChar w:fldCharType="begin"/>
-    </w:r>
-    <w:r>
-      <w:instrText xml:space="preserve"> DOCPROPERTY "SystemVersion" </w:instrText>
-    </w:r>
-    <w:r>
-      <w:fldChar w:fldCharType="separate"/>
-    </w:r>
-    <w:r>
-      <w:t>6.0.0</w:t>
-    </w:r>
-    <w:r>
-      <w:fldChar w:fldCharType="end"/>
-    </w:r>
+    <w:fldSimple w:instr=" DOCPROPERTY &quot;SystemVersion&quot; ">
+      <w:r>
+        <w:t>6.0.0</w:t>
+      </w:r>
+    </w:fldSimple>
     <w:r>
       <w:tab/>
     </w:r>
@@ -2477,21 +2405,11 @@
     <w:r>
       <w:instrText xml:space="preserve"> QUOTE "Revision: " </w:instrText>
     </w:r>
-    <w:r>
-      <w:fldChar w:fldCharType="begin"/>
-    </w:r>
-    <w:r>
-      <w:instrText xml:space="preserve"> DOCPROPERTY "Revision" </w:instrText>
-    </w:r>
-    <w:r>
-      <w:fldChar w:fldCharType="separate"/>
-    </w:r>
-    <w:r>
-      <w:instrText>1.2</w:instrText>
-    </w:r>
-    <w:r>
-      <w:fldChar w:fldCharType="end"/>
-    </w:r>
+    <w:fldSimple w:instr=" DOCPROPERTY &quot;Revision&quot; ">
+      <w:r>
+        <w:instrText>2.0</w:instrText>
+      </w:r>
+    </w:fldSimple>
     <w:r>
       <w:fldChar w:fldCharType="begin"/>
     </w:r>
@@ -2504,21 +2422,11 @@
     <w:r>
       <w:instrText xml:space="preserve">F </w:instrText>
     </w:r>
-    <w:r>
-      <w:fldChar w:fldCharType="begin"/>
-    </w:r>
-    <w:r>
-      <w:instrText xml:space="preserve"> DOCPROPERTY "Status" </w:instrText>
-    </w:r>
-    <w:r>
-      <w:fldChar w:fldCharType="separate"/>
-    </w:r>
-    <w:r>
-      <w:instrText>final</w:instrText>
-    </w:r>
-    <w:r>
-      <w:fldChar w:fldCharType="end"/>
-    </w:r>
+    <w:fldSimple w:instr=" DOCPROPERTY &quot;Status&quot; ">
+      <w:r>
+        <w:instrText>final</w:instrText>
+      </w:r>
+    </w:fldSimple>
     <w:r>
       <w:instrText xml:space="preserve"> = "draft" " (</w:instrText>
     </w:r>
@@ -2564,7 +2472,7 @@
       <w:fldChar w:fldCharType="separate"/>
     </w:r>
     <w:r>
-      <w:t>Revision: 1.2</w:t>
+      <w:t>Revision: 2.0</w:t>
     </w:r>
     <w:r>
       <w:fldChar w:fldCharType="end"/>
@@ -2574,21 +2482,11 @@
     <w:pPr>
       <w:pStyle w:val="Footer"/>
     </w:pPr>
-    <w:r>
-      <w:fldChar w:fldCharType="begin"/>
-    </w:r>
-    <w:r>
-      <w:instrText xml:space="preserve"> DOCPROPERTY "Title" </w:instrText>
-    </w:r>
-    <w:r>
-      <w:fldChar w:fldCharType="separate"/>
-    </w:r>
-    <w:r>
-      <w:t>Setup Guide</w:t>
-    </w:r>
-    <w:r>
-      <w:fldChar w:fldCharType="end"/>
-    </w:r>
+    <w:fldSimple w:instr=" DOCPROPERTY &quot;Title&quot; ">
+      <w:r>
+        <w:t>Setup Guide</w:t>
+      </w:r>
+    </w:fldSimple>
     <w:r>
       <w:tab/>
     </w:r>
@@ -2640,27 +2538,14 @@
     <w:r>
       <w:t xml:space="preserve"> of </w:t>
     </w:r>
-    <w:r>
-      <w:fldChar w:fldCharType="begin"/>
-    </w:r>
-    <w:r>
-      <w:instrText xml:space="preserve"> NUMPAGES </w:instrText>
-    </w:r>
-    <w:r>
-      <w:fldChar w:fldCharType="separate"/>
-    </w:r>
-    <w:r>
-      <w:rPr>
-        <w:noProof/>
-      </w:rPr>
-      <w:t>4</w:t>
-    </w:r>
-    <w:r>
-      <w:rPr>
-        <w:noProof/>
-      </w:rPr>
-      <w:fldChar w:fldCharType="end"/>
-    </w:r>
+    <w:fldSimple w:instr=" NUMPAGES ">
+      <w:r>
+        <w:rPr>
+          <w:noProof/>
+        </w:rPr>
+        <w:t>4</w:t>
+      </w:r>
+    </w:fldSimple>
     <w:r>
       <w:rPr>
         <w:noProof/>
@@ -2729,7 +2614,7 @@
         </mc:Choice>
         <mc:Fallback>
           <w:pict>
-            <v:line w14:anchorId="58202F8F" id="Line 100" o:spid="_x0000_s1026" style="position:absolute;z-index:251651072;visibility:visible;mso-wrap-style:square;mso-width-percent:0;mso-height-percent:0;mso-wrap-distance-left:9pt;mso-wrap-distance-top:0;mso-wrap-distance-right:9pt;mso-wrap-distance-bottom:0;mso-position-horizontal:absolute;mso-position-horizontal-relative:page;mso-position-vertical:absolute;mso-position-vertical-relative:page;mso-width-percent:0;mso-height-percent:0;mso-width-relative:page;mso-height-relative:page" from="70.9pt,785.3pt" to="538.6pt,785.3pt" o:gfxdata="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" o:allowincell="f" o:allowoverlap="f" strokeweight=".5pt">
+            <v:line w14:anchorId="4C39D644" id="Line 100" o:spid="_x0000_s1026" style="position:absolute;z-index:251651072;visibility:visible;mso-wrap-style:square;mso-width-percent:0;mso-height-percent:0;mso-wrap-distance-left:9pt;mso-wrap-distance-top:0;mso-wrap-distance-right:9pt;mso-wrap-distance-bottom:0;mso-position-horizontal:absolute;mso-position-horizontal-relative:page;mso-position-vertical:absolute;mso-position-vertical-relative:page;mso-width-percent:0;mso-height-percent:0;mso-width-relative:page;mso-height-relative:page" from="70.9pt,785.3pt" to="538.6pt,785.3pt" o:gfxdata="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" o:allowincell="f" o:allowoverlap="f" strokeweight=".5pt">
               <w10:wrap anchorx="page" anchory="page"/>
               <w10:anchorlock/>
             </v:line>
@@ -2834,7 +2719,7 @@
         </mc:Choice>
         <mc:Fallback>
           <w:pict>
-            <v:line w14:anchorId="6553B9E7" id="Line 102" o:spid="_x0000_s1026" style="position:absolute;z-index:251658240;visibility:visible;mso-wrap-style:square;mso-width-percent:0;mso-height-percent:0;mso-wrap-distance-left:9pt;mso-wrap-distance-top:0;mso-wrap-distance-right:9pt;mso-wrap-distance-bottom:0;mso-position-horizontal:absolute;mso-position-horizontal-relative:page;mso-position-vertical:absolute;mso-position-vertical-relative:page;mso-width-percent:0;mso-height-percent:0;mso-width-relative:page;mso-height-relative:page" from="56.7pt,70.9pt" to="524.4pt,70.9pt" o:gfxdata="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" o:allowincell="f" o:allowoverlap="f" strokeweight=".5pt">
+            <v:line w14:anchorId="3C8249ED" id="Line 102" o:spid="_x0000_s1026" style="position:absolute;z-index:251658240;visibility:visible;mso-wrap-style:square;mso-width-percent:0;mso-height-percent:0;mso-wrap-distance-left:9pt;mso-wrap-distance-top:0;mso-wrap-distance-right:9pt;mso-wrap-distance-bottom:0;mso-position-horizontal:absolute;mso-position-horizontal-relative:page;mso-position-vertical:absolute;mso-position-vertical-relative:page;mso-width-percent:0;mso-height-percent:0;mso-width-relative:page;mso-height-relative:page" from="56.7pt,70.9pt" to="524.4pt,70.9pt" o:gfxdata="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" o:allowincell="f" o:allowoverlap="f" strokeweight=".5pt">
               <w10:wrap anchorx="page" anchory="page"/>
               <w10:anchorlock/>
             </v:line>
@@ -2842,21 +2727,11 @@
         </mc:Fallback>
       </mc:AlternateContent>
     </w:r>
-    <w:r>
-      <w:fldChar w:fldCharType="begin"/>
-    </w:r>
-    <w:r>
-      <w:instrText xml:space="preserve"> DOCPROPERTY "SystemTitle" </w:instrText>
-    </w:r>
-    <w:r>
-      <w:fldChar w:fldCharType="separate"/>
-    </w:r>
-    <w:r>
-      <w:t>SIF Framework</w:t>
-    </w:r>
-    <w:r>
-      <w:fldChar w:fldCharType="end"/>
-    </w:r>
+    <w:fldSimple w:instr=" DOCPROPERTY &quot;SystemTitle&quot; ">
+      <w:r>
+        <w:t>SIF Framework</w:t>
+      </w:r>
+    </w:fldSimple>
     <w:r>
       <w:tab/>
     </w:r>
@@ -3047,7 +2922,7 @@
         </mc:Choice>
         <mc:Fallback>
           <w:pict>
-            <v:line w14:anchorId="6FF3C607" id="Line 103" o:spid="_x0000_s1026" style="position:absolute;z-index:251659264;visibility:visible;mso-wrap-style:square;mso-width-percent:0;mso-height-percent:0;mso-wrap-distance-left:9pt;mso-wrap-distance-top:0;mso-wrap-distance-right:9pt;mso-wrap-distance-bottom:0;mso-position-horizontal:absolute;mso-position-horizontal-relative:page;mso-position-vertical:absolute;mso-position-vertical-relative:page;mso-width-percent:0;mso-height-percent:0;mso-width-relative:page;mso-height-relative:page" from="70.9pt,70.9pt" to="538.6pt,70.9pt" o:gfxdata="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" o:allowincell="f" o:allowoverlap="f" strokeweight=".5pt">
+            <v:line w14:anchorId="55E890C5" id="Line 103" o:spid="_x0000_s1026" style="position:absolute;z-index:251659264;visibility:visible;mso-wrap-style:square;mso-width-percent:0;mso-height-percent:0;mso-wrap-distance-left:9pt;mso-wrap-distance-top:0;mso-wrap-distance-right:9pt;mso-wrap-distance-bottom:0;mso-position-horizontal:absolute;mso-position-horizontal-relative:page;mso-position-vertical:absolute;mso-position-vertical-relative:page;mso-width-percent:0;mso-height-percent:0;mso-width-relative:page;mso-height-relative:page" from="70.9pt,70.9pt" to="538.6pt,70.9pt" o:gfxdata="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" o:allowincell="f" o:allowoverlap="f" strokeweight=".5pt">
               <w10:wrap anchorx="page" anchory="page"/>
               <w10:anchorlock/>
             </v:line>
@@ -3061,21 +2936,11 @@
     <w:r>
       <w:tab/>
     </w:r>
-    <w:r>
-      <w:fldChar w:fldCharType="begin"/>
-    </w:r>
-    <w:r>
-      <w:instrText xml:space="preserve"> DOCPROPERTY "SystemTitle" </w:instrText>
-    </w:r>
-    <w:r>
-      <w:fldChar w:fldCharType="separate"/>
-    </w:r>
-    <w:r>
-      <w:t>SIF Framework</w:t>
-    </w:r>
-    <w:r>
-      <w:fldChar w:fldCharType="end"/>
-    </w:r>
+    <w:fldSimple w:instr=" DOCPROPERTY &quot;SystemTitle&quot; ">
+      <w:r>
+        <w:t>SIF Framework</w:t>
+      </w:r>
+    </w:fldSimple>
   </w:p>
 </w:hdr>
 </file>

</xml_diff>

<commit_message>
Refactored the Sif.Framework.Model and Sif.Framework.Service namespaces to Sif.Framework.Models and Sif.Framework.Services respectively.
</commit_message>
<xml_diff>
--- a/Documentation/Developer Guides/SIF Framework Setup Guide.docx
+++ b/Documentation/Developer Guides/SIF Framework Setup Guide.docx
@@ -920,7 +920,19 @@
         <w:t>ful</w:t>
       </w:r>
       <w:r>
-        <w:t xml:space="preserve"> completion of the instructions outlined, the SIF Framework will be correctly set up for use.</w:t>
+        <w:t xml:space="preserve"> completion of the</w:t>
+      </w:r>
+      <w:r>
+        <w:t>se</w:t>
+      </w:r>
+      <w:r>
+        <w:t xml:space="preserve"> instruction, the SIF Framework </w:t>
+      </w:r>
+      <w:r>
+        <w:t>should</w:t>
+      </w:r>
+      <w:r>
+        <w:t xml:space="preserve"> be correctly set up for use.</w:t>
       </w:r>
     </w:p>
     <w:p>
@@ -1207,7 +1219,13 @@
         <w:t>a</w:t>
       </w:r>
       <w:r>
-        <w:t xml:space="preserve">nd populate a demo database with </w:t>
+        <w:t>nd populate a demo database</w:t>
+      </w:r>
+      <w:r>
+        <w:t xml:space="preserve"> (SifFrameworkDatabase)</w:t>
+      </w:r>
+      <w:r>
+        <w:t xml:space="preserve"> with </w:t>
       </w:r>
       <w:r>
         <w:t>an appropriate</w:t>
@@ -1231,7 +1249,13 @@
         <w:t>SQL Server LocalDB</w:t>
       </w:r>
       <w:r>
-        <w:t xml:space="preserve"> database is used</w:t>
+        <w:t xml:space="preserve"> database</w:t>
+      </w:r>
+      <w:r>
+        <w:t xml:space="preserve"> (created in the Users folder)</w:t>
+      </w:r>
+      <w:r>
+        <w:t xml:space="preserve"> is used</w:t>
       </w:r>
       <w:r>
         <w:t xml:space="preserve"> </w:t>
@@ -1286,6 +1310,9 @@
       </w:r>
       <w:r>
         <w:t>.</w:t>
+      </w:r>
+      <w:r>
+        <w:t xml:space="preserve"> SQL Server Object Explorer can be used to inspect the database.</w:t>
       </w:r>
     </w:p>
     <w:p>
@@ -1743,6 +1770,73 @@
         <w:ind w:left="0"/>
       </w:pPr>
       <w:r>
+        <w:t>The demo student Consumer</w:t>
+      </w:r>
+      <w:r>
+        <w:t xml:space="preserve"> create</w:t>
+      </w:r>
+      <w:r>
+        <w:t>s</w:t>
+      </w:r>
+      <w:r>
+        <w:t xml:space="preserve"> and </w:t>
+      </w:r>
+      <w:r>
+        <w:t>utilises</w:t>
+      </w:r>
+      <w:r>
+        <w:t xml:space="preserve"> a </w:t>
+      </w:r>
+      <w:r>
+        <w:t>local</w:t>
+      </w:r>
+      <w:r>
+        <w:t xml:space="preserve"> database (</w:t>
+      </w:r>
+      <w:r>
+        <w:t>Consumer</w:t>
+      </w:r>
+      <w:r>
+        <w:t xml:space="preserve">Database) </w:t>
+      </w:r>
+      <w:r>
+        <w:t>to manage session data generated when registering with the Environment Provider</w:t>
+      </w:r>
+      <w:r>
+        <w:t>.</w:t>
+      </w:r>
+      <w:r>
+        <w:t xml:space="preserve"> In this case, a</w:t>
+      </w:r>
+      <w:r>
+        <w:t xml:space="preserve"> SQL Server LocalDB database (created in the Users folder) is used to enable this demo to run out of the box.</w:t>
+      </w:r>
+    </w:p>
+    <w:p>
+      <w:pPr>
+        <w:pStyle w:val="Body1"/>
+        <w:ind w:left="0"/>
+      </w:pPr>
+      <w:r>
+        <w:rPr>
+          <w:b/>
+          <w:bCs/>
+        </w:rPr>
+        <w:t>NOTE:</w:t>
+      </w:r>
+      <w:r>
+        <w:t xml:space="preserve"> When running the demo multiple times, if an authorisation issue occurs it may be necessary to remove this session data and/or re-run the set-up script to </w:t>
+      </w:r>
+      <w:r>
+        <w:t>avoid session data becoming out of sync between the Consumer and the Environment Provider.</w:t>
+      </w:r>
+    </w:p>
+    <w:p>
+      <w:pPr>
+        <w:pStyle w:val="Body1"/>
+        <w:ind w:left="0"/>
+      </w:pPr>
+      <w:r>
         <w:t>On successful completion of the script, the following output should be displayed.</w:t>
       </w:r>
     </w:p>
@@ -1810,6 +1904,7 @@
         <w:pStyle w:val="Caption"/>
       </w:pPr>
       <w:r>
+        <w:lastRenderedPageBreak/>
         <w:t>Figure 4: Demo student Consumer runtime output</w:t>
       </w:r>
     </w:p>
@@ -1846,7 +1941,6 @@
         <w:ind w:left="0"/>
       </w:pPr>
       <w:r>
-        <w:lastRenderedPageBreak/>
         <w:t xml:space="preserve">In this case, the </w:t>
       </w:r>
       <w:r>
@@ -2259,7 +2353,7 @@
         </mc:Choice>
         <mc:Fallback>
           <w:pict>
-            <v:line w14:anchorId="181D650D" id="Line 101" o:spid="_x0000_s1026" style="position:absolute;z-index:251664384;visibility:visible;mso-wrap-style:square;mso-width-percent:0;mso-height-percent:0;mso-wrap-distance-left:9pt;mso-wrap-distance-top:0;mso-wrap-distance-right:9pt;mso-wrap-distance-bottom:0;mso-position-horizontal:absolute;mso-position-horizontal-relative:page;mso-position-vertical:absolute;mso-position-vertical-relative:page;mso-width-percent:0;mso-height-percent:0;mso-width-relative:page;mso-height-relative:page" from="56.7pt,785.3pt" to="524.4pt,785.3pt" o:gfxdata="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" o:allowincell="f" o:allowoverlap="f" strokeweight=".5pt">
+            <v:line w14:anchorId="357BE0B5" id="Line 101" o:spid="_x0000_s1026" style="position:absolute;z-index:251664384;visibility:visible;mso-wrap-style:square;mso-width-percent:0;mso-height-percent:0;mso-wrap-distance-left:9pt;mso-wrap-distance-top:0;mso-wrap-distance-right:9pt;mso-wrap-distance-bottom:0;mso-position-horizontal:absolute;mso-position-horizontal-relative:page;mso-position-vertical:absolute;mso-position-vertical-relative:page;mso-width-percent:0;mso-height-percent:0;mso-width-relative:page;mso-height-relative:page" from="56.7pt,785.3pt" to="524.4pt,785.3pt" o:gfxdata="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" o:allowincell="f" o:allowoverlap="f" strokeweight=".5pt">
               <w10:wrap anchorx="page" anchory="page"/>
               <w10:anchorlock/>
             </v:line>
@@ -2517,7 +2611,7 @@
         </mc:Choice>
         <mc:Fallback>
           <w:pict>
-            <v:line w14:anchorId="46E3D7EC" id="Line 100" o:spid="_x0000_s1026" style="position:absolute;z-index:251651072;visibility:visible;mso-wrap-style:square;mso-width-percent:0;mso-height-percent:0;mso-wrap-distance-left:9pt;mso-wrap-distance-top:0;mso-wrap-distance-right:9pt;mso-wrap-distance-bottom:0;mso-position-horizontal:absolute;mso-position-horizontal-relative:page;mso-position-vertical:absolute;mso-position-vertical-relative:page;mso-width-percent:0;mso-height-percent:0;mso-width-relative:page;mso-height-relative:page" from="70.9pt,785.3pt" to="538.6pt,785.3pt" o:gfxdata="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" o:allowincell="f" o:allowoverlap="f" strokeweight=".5pt">
+            <v:line w14:anchorId="600BEEB1" id="Line 100" o:spid="_x0000_s1026" style="position:absolute;z-index:251651072;visibility:visible;mso-wrap-style:square;mso-width-percent:0;mso-height-percent:0;mso-wrap-distance-left:9pt;mso-wrap-distance-top:0;mso-wrap-distance-right:9pt;mso-wrap-distance-bottom:0;mso-position-horizontal:absolute;mso-position-horizontal-relative:page;mso-position-vertical:absolute;mso-position-vertical-relative:page;mso-width-percent:0;mso-height-percent:0;mso-width-relative:page;mso-height-relative:page" from="70.9pt,785.3pt" to="538.6pt,785.3pt" o:gfxdata="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" o:allowincell="f" o:allowoverlap="f" strokeweight=".5pt">
               <w10:wrap anchorx="page" anchory="page"/>
               <w10:anchorlock/>
             </v:line>
@@ -2622,7 +2716,7 @@
         </mc:Choice>
         <mc:Fallback>
           <w:pict>
-            <v:line w14:anchorId="24194E97" id="Line 102" o:spid="_x0000_s1026" style="position:absolute;z-index:251658240;visibility:visible;mso-wrap-style:square;mso-width-percent:0;mso-height-percent:0;mso-wrap-distance-left:9pt;mso-wrap-distance-top:0;mso-wrap-distance-right:9pt;mso-wrap-distance-bottom:0;mso-position-horizontal:absolute;mso-position-horizontal-relative:page;mso-position-vertical:absolute;mso-position-vertical-relative:page;mso-width-percent:0;mso-height-percent:0;mso-width-relative:page;mso-height-relative:page" from="56.7pt,70.9pt" to="524.4pt,70.9pt" o:gfxdata="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" o:allowincell="f" o:allowoverlap="f" strokeweight=".5pt">
+            <v:line w14:anchorId="6DD669C3" id="Line 102" o:spid="_x0000_s1026" style="position:absolute;z-index:251658240;visibility:visible;mso-wrap-style:square;mso-width-percent:0;mso-height-percent:0;mso-wrap-distance-left:9pt;mso-wrap-distance-top:0;mso-wrap-distance-right:9pt;mso-wrap-distance-bottom:0;mso-position-horizontal:absolute;mso-position-horizontal-relative:page;mso-position-vertical:absolute;mso-position-vertical-relative:page;mso-width-percent:0;mso-height-percent:0;mso-width-relative:page;mso-height-relative:page" from="56.7pt,70.9pt" to="524.4pt,70.9pt" o:gfxdata="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" o:allowincell="f" o:allowoverlap="f" strokeweight=".5pt">
               <w10:wrap anchorx="page" anchory="page"/>
               <w10:anchorlock/>
             </v:line>
@@ -2825,7 +2919,7 @@
         </mc:Choice>
         <mc:Fallback>
           <w:pict>
-            <v:line w14:anchorId="2187E708" id="Line 103" o:spid="_x0000_s1026" style="position:absolute;z-index:251659264;visibility:visible;mso-wrap-style:square;mso-width-percent:0;mso-height-percent:0;mso-wrap-distance-left:9pt;mso-wrap-distance-top:0;mso-wrap-distance-right:9pt;mso-wrap-distance-bottom:0;mso-position-horizontal:absolute;mso-position-horizontal-relative:page;mso-position-vertical:absolute;mso-position-vertical-relative:page;mso-width-percent:0;mso-height-percent:0;mso-width-relative:page;mso-height-relative:page" from="70.9pt,70.9pt" to="538.6pt,70.9pt" o:gfxdata="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" o:allowincell="f" o:allowoverlap="f" strokeweight=".5pt">
+            <v:line w14:anchorId="1C08F0B2" id="Line 103" o:spid="_x0000_s1026" style="position:absolute;z-index:251659264;visibility:visible;mso-wrap-style:square;mso-width-percent:0;mso-height-percent:0;mso-wrap-distance-left:9pt;mso-wrap-distance-top:0;mso-wrap-distance-right:9pt;mso-wrap-distance-bottom:0;mso-position-horizontal:absolute;mso-position-horizontal-relative:page;mso-position-vertical:absolute;mso-position-vertical-relative:page;mso-width-percent:0;mso-height-percent:0;mso-width-relative:page;mso-height-relative:page" from="70.9pt,70.9pt" to="538.6pt,70.9pt" o:gfxdata="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" o:allowincell="f" o:allowoverlap="f" strokeweight=".5pt">
               <w10:wrap anchorx="page" anchory="page"/>
               <w10:anchorlock/>
             </v:line>

</xml_diff>